<commit_message>
Update 2 laboratorinio ataskai.docx
ataskaitos update
</commit_message>
<xml_diff>
--- a/2 laboratorinio ataskai.docx
+++ b/2 laboratorinio ataskai.docx
@@ -29,7 +29,7 @@
           <w:lang w:val="lt-LT" w:eastAsia="lt-LT"/>
         </w:rPr>
         <w:drawing>
-          <wp:inline distT="0" distB="0" distL="0" distR="0" wp14:anchorId="018DE3AF" wp14:editId="32E1C325">
+          <wp:inline distT="0" distB="0" distL="0" distR="0" wp14:anchorId="018DE3AF" wp14:editId="292009FB">
             <wp:extent cx="2374594" cy="1333500"/>
             <wp:effectExtent l="0" t="0" r="6985" b="0"/>
             <wp:docPr id="515164096" name="Paveikslėlis 2" descr="Image result for ktu logo"/>
@@ -2925,7 +2925,25 @@
         <w:rPr>
           <w:lang w:val="en-US"/>
         </w:rPr>
-        <w:t>Testuotas GameClientFacade klasės metodas:</w:t>
+        <w:t>Testuotas GameClientFacade klasės metodas</w:t>
+      </w:r>
+      <w:r>
+        <w:rPr>
+          <w:lang w:val="en-US"/>
+        </w:rPr>
+        <w:t xml:space="preserve"> </w:t>
+      </w:r>
+      <w:r>
+        <w:rPr>
+          <w:lang w:val="en-US"/>
+        </w:rPr>
+        <w:t>:</w:t>
+      </w:r>
+      <w:r>
+        <w:rPr>
+          <w:lang w:val="en-US"/>
+        </w:rPr>
+        <w:t xml:space="preserve"> </w:t>
       </w:r>
     </w:p>
     <w:p>

</xml_diff>